<commit_message>
orders still not working because of token
</commit_message>
<xml_diff>
--- a/web project tasklist.docx
+++ b/web project tasklist.docx
@@ -12,22 +12,19 @@
         <w:bidi/>
         <w:rPr>
           <w:highlight w:val="green"/>
-          <w:lang w:val="en-US"/>
-        </w:rPr>
-      </w:pPr>
-      <w:r>
-        <w:rPr>
-          <w:rFonts w:hint="cs"/>
-          <w:highlight w:val="green"/>
-          <w:rtl/>
-          <w:lang w:val="en-US"/>
+        </w:rPr>
+      </w:pPr>
+      <w:r>
+        <w:rPr>
+          <w:rFonts w:hint="cs"/>
+          <w:highlight w:val="green"/>
+          <w:rtl/>
         </w:rPr>
         <w:t xml:space="preserve">תשתית מבוססת </w:t>
       </w:r>
       <w:r>
         <w:rPr>
           <w:highlight w:val="green"/>
-          <w:lang w:val="en-US"/>
         </w:rPr>
         <w:t>Node.JS</w:t>
       </w:r>
@@ -36,14 +33,12 @@
           <w:rFonts w:hint="cs"/>
           <w:highlight w:val="green"/>
           <w:rtl/>
-          <w:lang w:val="en-US"/>
         </w:rPr>
         <w:t xml:space="preserve"> בצד השרת בשימוש ב-</w:t>
       </w:r>
       <w:r>
         <w:rPr>
           <w:highlight w:val="green"/>
-          <w:lang w:val="en-US"/>
         </w:rPr>
         <w:t>express</w:t>
       </w:r>
@@ -58,22 +53,19 @@
         <w:bidi/>
         <w:rPr>
           <w:highlight w:val="green"/>
-          <w:lang w:val="en-US"/>
-        </w:rPr>
-      </w:pPr>
-      <w:r>
-        <w:rPr>
-          <w:rFonts w:hint="cs"/>
-          <w:highlight w:val="green"/>
-          <w:rtl/>
-          <w:lang w:val="en-US"/>
+        </w:rPr>
+      </w:pPr>
+      <w:r>
+        <w:rPr>
+          <w:rFonts w:hint="cs"/>
+          <w:highlight w:val="green"/>
+          <w:rtl/>
         </w:rPr>
         <w:t xml:space="preserve">אחסון נתונים במונגו </w:t>
       </w:r>
       <w:r>
         <w:rPr>
           <w:highlight w:val="green"/>
-          <w:lang w:val="en-US"/>
         </w:rPr>
         <w:t>DB</w:t>
       </w:r>
@@ -86,22 +78,15 @@
           <w:numId w:val="1"/>
         </w:numPr>
         <w:bidi/>
-        <w:rPr>
-          <w:lang w:val="en-US"/>
-        </w:rPr>
-      </w:pPr>
-      <w:r>
-        <w:rPr>
-          <w:rFonts w:hint="cs"/>
-          <w:rtl/>
-          <w:lang w:val="en-US"/>
+      </w:pPr>
+      <w:r>
+        <w:rPr>
+          <w:rFonts w:hint="cs"/>
+          <w:rtl/>
         </w:rPr>
         <w:t xml:space="preserve">ארכיטקטורת </w:t>
       </w:r>
       <w:r>
-        <w:rPr>
-          <w:lang w:val="en-US"/>
-        </w:rPr>
         <w:t>MVC (Model, Controller, View)</w:t>
       </w:r>
     </w:p>
@@ -115,15 +100,13 @@
         <w:bidi/>
         <w:rPr>
           <w:highlight w:val="green"/>
-          <w:lang w:val="en-US"/>
-        </w:rPr>
-      </w:pPr>
-      <w:r>
-        <w:rPr>
-          <w:rFonts w:hint="cs"/>
-          <w:highlight w:val="green"/>
-          <w:rtl/>
-          <w:lang w:val="en-US"/>
+        </w:rPr>
+      </w:pPr>
+      <w:r>
+        <w:rPr>
+          <w:rFonts w:hint="cs"/>
+          <w:highlight w:val="green"/>
+          <w:rtl/>
         </w:rPr>
         <w:t>לפחות 3 מודלים שונים</w:t>
       </w:r>
@@ -138,120 +121,15 @@
         <w:bidi/>
         <w:rPr>
           <w:highlight w:val="green"/>
-          <w:lang w:val="en-US"/>
-        </w:rPr>
-      </w:pPr>
-      <w:r>
-        <w:rPr>
-          <w:rFonts w:hint="cs"/>
-          <w:highlight w:val="green"/>
-          <w:rtl/>
-          <w:lang w:val="en-US"/>
-        </w:rPr>
-        <w:t>לכל אחד מהמודלים תהיה תמיכה בפעולות:</w:t>
-      </w:r>
-    </w:p>
-    <w:p>
-      <w:pPr>
-        <w:pStyle w:val="a9"/>
-        <w:numPr>
-          <w:ilvl w:val="1"/>
-          <w:numId w:val="1"/>
-        </w:numPr>
-        <w:bidi/>
-        <w:rPr>
-          <w:highlight w:val="green"/>
-          <w:lang w:val="en-US"/>
-        </w:rPr>
-      </w:pPr>
-      <w:r>
-        <w:rPr>
-          <w:highlight w:val="green"/>
-          <w:lang w:val="en-US"/>
-        </w:rPr>
-        <w:t>Create</w:t>
-      </w:r>
-    </w:p>
-    <w:p>
-      <w:pPr>
-        <w:pStyle w:val="a9"/>
-        <w:numPr>
-          <w:ilvl w:val="1"/>
-          <w:numId w:val="1"/>
-        </w:numPr>
-        <w:bidi/>
-        <w:rPr>
-          <w:highlight w:val="green"/>
-          <w:lang w:val="en-US"/>
-        </w:rPr>
-      </w:pPr>
-      <w:r>
-        <w:rPr>
-          <w:highlight w:val="green"/>
-          <w:lang w:val="en-US"/>
-        </w:rPr>
-        <w:t>Update</w:t>
-      </w:r>
-    </w:p>
-    <w:p>
-      <w:pPr>
-        <w:pStyle w:val="a9"/>
-        <w:numPr>
-          <w:ilvl w:val="1"/>
-          <w:numId w:val="1"/>
-        </w:numPr>
-        <w:bidi/>
-        <w:rPr>
-          <w:highlight w:val="green"/>
-          <w:lang w:val="en-US"/>
-        </w:rPr>
-      </w:pPr>
-      <w:r>
-        <w:rPr>
-          <w:highlight w:val="green"/>
-          <w:lang w:val="en-US"/>
-        </w:rPr>
-        <w:t>Delete</w:t>
-      </w:r>
-    </w:p>
-    <w:p>
-      <w:pPr>
-        <w:pStyle w:val="a9"/>
-        <w:numPr>
-          <w:ilvl w:val="1"/>
-          <w:numId w:val="1"/>
-        </w:numPr>
-        <w:bidi/>
-        <w:rPr>
-          <w:highlight w:val="green"/>
-          <w:lang w:val="en-US"/>
-        </w:rPr>
-      </w:pPr>
-      <w:r>
-        <w:rPr>
-          <w:highlight w:val="green"/>
-          <w:lang w:val="en-US"/>
-        </w:rPr>
-        <w:t>List (return list of objects)</w:t>
-      </w:r>
-    </w:p>
-    <w:p>
-      <w:pPr>
-        <w:pStyle w:val="a9"/>
-        <w:numPr>
-          <w:ilvl w:val="1"/>
-          <w:numId w:val="1"/>
-        </w:numPr>
-        <w:bidi/>
-        <w:rPr>
-          <w:lang w:val="en-US"/>
-        </w:rPr>
-      </w:pPr>
-      <w:r>
-        <w:rPr>
-          <w:lang w:val="en-US"/>
-        </w:rPr>
-        <w:t>Search (find objects by category)</w:t>
+        </w:rPr>
+      </w:pPr>
+      <w:r>
+        <w:rPr>
+          <w:rFonts w:hint="cs"/>
+          <w:highlight w:val="green"/>
+          <w:rtl/>
+        </w:rPr>
+        <w:t>תמיכה בלפחות 2 שאילתות חיפוש המאפשרות ללקוח להגדיר פרמטרים לחיפוש באמצעות הממשק</w:t>
       </w:r>
     </w:p>
     <w:p>
@@ -263,16 +141,22 @@
         </w:numPr>
         <w:bidi/>
         <w:rPr>
-          <w:lang w:val="en-US"/>
-        </w:rPr>
-      </w:pPr>
-      <w:r>
-        <w:rPr>
-          <w:rFonts w:hint="cs"/>
-          <w:rtl/>
-          <w:lang w:val="en-US"/>
-        </w:rPr>
-        <w:t>תמיכה בלפחות 2 שאילתות חיפוש המאפשרות ללקוח להגדיר פרמטרים לחיפוש באמצעות הממשק</w:t>
+          <w:highlight w:val="green"/>
+        </w:rPr>
+      </w:pPr>
+      <w:r>
+        <w:rPr>
+          <w:rFonts w:hint="cs"/>
+          <w:highlight w:val="green"/>
+          <w:rtl/>
+        </w:rPr>
+        <w:t xml:space="preserve">לפחות שאילתה אחת המבצעת </w:t>
+      </w:r>
+      <w:r>
+        <w:rPr>
+          <w:highlight w:val="green"/>
+        </w:rPr>
+        <w:t>Group By</w:t>
       </w:r>
     </w:p>
     <w:p>
@@ -283,26 +167,13 @@
           <w:numId w:val="1"/>
         </w:numPr>
         <w:bidi/>
-        <w:rPr>
-          <w:highlight w:val="green"/>
-          <w:lang w:val="en-US"/>
-        </w:rPr>
-      </w:pPr>
-      <w:r>
-        <w:rPr>
-          <w:rFonts w:hint="cs"/>
-          <w:highlight w:val="green"/>
-          <w:rtl/>
-          <w:lang w:val="en-US"/>
-        </w:rPr>
-        <w:t xml:space="preserve">לפחות שאילתה אחת המבצעת </w:t>
-      </w:r>
-      <w:r>
-        <w:rPr>
-          <w:highlight w:val="green"/>
-          <w:lang w:val="en-US"/>
-        </w:rPr>
-        <w:t>Group By</w:t>
+      </w:pPr>
+      <w:r>
+        <w:rPr>
+          <w:rFonts w:hint="cs"/>
+          <w:rtl/>
+        </w:rPr>
+        <w:t>ממשק מנהל עם הרשאת גישה באמצעות שם משתמש וסיסמה. למנהל יכולות עריכה וחיפוש מורחבות. עמודים ופונקציונאליות ניהול יהיו נגישים רק למי שיש לו הרשאות.</w:t>
       </w:r>
     </w:p>
     <w:p>
@@ -313,17 +184,13 @@
           <w:numId w:val="1"/>
         </w:numPr>
         <w:bidi/>
-        <w:rPr>
-          <w:lang w:val="en-US"/>
-        </w:rPr>
-      </w:pPr>
-      <w:r>
-        <w:rPr>
-          <w:rFonts w:hint="cs"/>
-          <w:rtl/>
-          <w:lang w:val="en-US"/>
-        </w:rPr>
-        <w:t>ממשק מנהל עם הרשאת גישה באמצעות שם משתמש וסיסמה. למנהל יכולות עריכה וחיפוש מורחבות. עמודים ופונקציונאליות ניהול יהיו נגישים רק למי שיש לו הרשאות.</w:t>
+      </w:pPr>
+      <w:r>
+        <w:rPr>
+          <w:rFonts w:hint="cs"/>
+          <w:rtl/>
+        </w:rPr>
+        <w:t>כל משתמש יכול לראות רק את המידע הפרטי שלו</w:t>
       </w:r>
     </w:p>
     <w:p>
@@ -334,17 +201,13 @@
           <w:numId w:val="1"/>
         </w:numPr>
         <w:bidi/>
-        <w:rPr>
-          <w:lang w:val="en-US"/>
-        </w:rPr>
-      </w:pPr>
-      <w:r>
-        <w:rPr>
-          <w:rFonts w:hint="cs"/>
-          <w:rtl/>
-          <w:lang w:val="en-US"/>
-        </w:rPr>
-        <w:t>כל משתמש יכול לראות רק את המידע הפרטי שלו</w:t>
+      </w:pPr>
+      <w:r>
+        <w:rPr>
+          <w:rFonts w:hint="cs"/>
+          <w:rtl/>
+        </w:rPr>
+        <w:t>על המערכת להכיל עגלת קניות וביצוע הזמנות. כל משתמש יוכל לראות את היסטוריית ההזמנות שלו באיזור האישי. מנהל יכול לראות ולנהל את כל ההזמנות של הלקוחות.</w:t>
       </w:r>
     </w:p>
     <w:p>
@@ -355,17 +218,13 @@
           <w:numId w:val="1"/>
         </w:numPr>
         <w:bidi/>
-        <w:rPr>
-          <w:lang w:val="en-US"/>
-        </w:rPr>
-      </w:pPr>
-      <w:r>
-        <w:rPr>
-          <w:rFonts w:hint="cs"/>
-          <w:rtl/>
-          <w:lang w:val="en-US"/>
-        </w:rPr>
-        <w:t>על המערכת להכיל עגלת קניות וביצוע הזמנות. כל משתמש יוכל לראות את היסטוריית ההזמנות שלו באיזור האישי. מנהל יכול לראות ולנהל את כל ההזמנות של הלקוחות.</w:t>
+      </w:pPr>
+      <w:r>
+        <w:rPr>
+          <w:rFonts w:hint="cs"/>
+          <w:rtl/>
+        </w:rPr>
+        <w:t>להזין מספיק מידע בשביל שהפרויקט ידמה לחנות אמיתית.</w:t>
       </w:r>
     </w:p>
     <w:p>
@@ -376,17 +235,13 @@
           <w:numId w:val="1"/>
         </w:numPr>
         <w:bidi/>
-        <w:rPr>
-          <w:lang w:val="en-US"/>
-        </w:rPr>
-      </w:pPr>
-      <w:r>
-        <w:rPr>
-          <w:rFonts w:hint="cs"/>
-          <w:rtl/>
-          <w:lang w:val="en-US"/>
-        </w:rPr>
-        <w:t>להזין מספיק מידע בשביל שהפרויקט ידמה לחנות אמיתית.</w:t>
+      </w:pPr>
+      <w:r>
+        <w:rPr>
+          <w:rFonts w:hint="cs"/>
+          <w:rtl/>
+        </w:rPr>
+        <w:t>טיפול במקרי קצה</w:t>
       </w:r>
     </w:p>
     <w:p>
@@ -398,16 +253,44 @@
         </w:numPr>
         <w:bidi/>
         <w:rPr>
-          <w:lang w:val="en-US"/>
-        </w:rPr>
-      </w:pPr>
-      <w:r>
-        <w:rPr>
-          <w:rFonts w:hint="cs"/>
-          <w:rtl/>
-          <w:lang w:val="en-US"/>
-        </w:rPr>
-        <w:t>טיפול במקרי קצה</w:t>
+          <w:highlight w:val="green"/>
+        </w:rPr>
+      </w:pPr>
+      <w:r>
+        <w:rPr>
+          <w:rFonts w:hint="cs"/>
+          <w:highlight w:val="green"/>
+          <w:rtl/>
+        </w:rPr>
+        <w:t xml:space="preserve">המערכת תציג נתונים סטטיסטיים בלפחות שני גרפים באמצעות הספרייה </w:t>
+      </w:r>
+      <w:r>
+        <w:rPr>
+          <w:highlight w:val="green"/>
+        </w:rPr>
+        <w:t>D3.JS</w:t>
+      </w:r>
+      <w:r>
+        <w:rPr>
+          <w:rFonts w:hint="cs"/>
+          <w:highlight w:val="green"/>
+          <w:rtl/>
+        </w:rPr>
+        <w:t>. על הנתונים להציג מידע דינמי מה-</w:t>
+      </w:r>
+      <w:r>
+        <w:rPr>
+          <w:highlight w:val="green"/>
+        </w:rPr>
+        <w:t>DB</w:t>
+      </w:r>
+      <w:r>
+        <w:rPr>
+          <w:rFonts w:hint="cs"/>
+          <w:highlight w:val="green"/>
+          <w:rtl/>
+        </w:rPr>
+        <w:t xml:space="preserve"> ולהתעדכן בהתאם</w:t>
       </w:r>
     </w:p>
     <w:p>
@@ -419,58 +302,30 @@
         </w:numPr>
         <w:bidi/>
         <w:rPr>
-          <w:lang w:val="en-US"/>
-        </w:rPr>
-      </w:pPr>
-      <w:r>
-        <w:rPr>
-          <w:rFonts w:hint="cs"/>
-          <w:rtl/>
-          <w:lang w:val="en-US"/>
-        </w:rPr>
-        <w:t xml:space="preserve">שימוש רחב בספריית </w:t>
-      </w:r>
-      <w:r>
-        <w:rPr>
-          <w:lang w:val="en-US"/>
-        </w:rPr>
-        <w:t>JQuery</w:t>
-      </w:r>
-      <w:r>
-        <w:rPr>
-          <w:rFonts w:hint="cs"/>
-          <w:rtl/>
-          <w:lang w:val="en-US"/>
-        </w:rPr>
-        <w:t xml:space="preserve"> ב-</w:t>
-      </w:r>
-      <w:r>
-        <w:rPr>
-          <w:lang w:val="en-US"/>
-        </w:rPr>
-        <w:t>Views</w:t>
-      </w:r>
-      <w:r>
-        <w:rPr>
-          <w:rFonts w:hint="cs"/>
-          <w:rtl/>
-          <w:lang w:val="en-US"/>
-        </w:rPr>
-        <w:t xml:space="preserve">, כולל </w:t>
-      </w:r>
-      <w:r>
-        <w:rPr>
-          <w:lang w:val="en-US"/>
-        </w:rPr>
-        <w:t>Ajax</w:t>
-      </w:r>
-      <w:r>
-        <w:rPr>
-          <w:rFonts w:hint="cs"/>
-          <w:rtl/>
-          <w:lang w:val="en-US"/>
-        </w:rPr>
-        <w:t>.</w:t>
+          <w:highlight w:val="green"/>
+        </w:rPr>
+      </w:pPr>
+      <w:r>
+        <w:rPr>
+          <w:rFonts w:hint="cs"/>
+          <w:highlight w:val="green"/>
+          <w:rtl/>
+        </w:rPr>
+        <w:t>שימוש ב-</w:t>
+      </w:r>
+      <w:r>
+        <w:rPr>
+          <w:highlight w:val="green"/>
+        </w:rPr>
+        <w:t>Web service</w:t>
+      </w:r>
+      <w:r>
+        <w:rPr>
+          <w:rFonts w:hint="cs"/>
+          <w:highlight w:val="green"/>
+          <w:rtl/>
+        </w:rPr>
+        <w:t xml:space="preserve"> אחד לפחות.</w:t>
       </w:r>
     </w:p>
     <w:p>
@@ -481,336 +336,18 @@
           <w:numId w:val="1"/>
         </w:numPr>
         <w:bidi/>
-        <w:rPr>
-          <w:lang w:val="en-US"/>
-        </w:rPr>
-      </w:pPr>
-      <w:r>
-        <w:rPr>
-          <w:rFonts w:hint="cs"/>
-          <w:rtl/>
-          <w:lang w:val="en-US"/>
-        </w:rPr>
-        <w:t>תמיכה ב-</w:t>
-      </w:r>
-      <w:r>
-        <w:rPr>
-          <w:lang w:val="en-US"/>
-        </w:rPr>
-        <w:t>HTML5</w:t>
-      </w:r>
-      <w:r>
-        <w:rPr>
-          <w:rFonts w:hint="cs"/>
-          <w:rtl/>
-          <w:lang w:val="en-US"/>
-        </w:rPr>
-        <w:t xml:space="preserve"> תוך כדי שימוש בכולות הבאות:</w:t>
-      </w:r>
-    </w:p>
-    <w:p>
-      <w:pPr>
-        <w:pStyle w:val="a9"/>
-        <w:numPr>
-          <w:ilvl w:val="1"/>
-          <w:numId w:val="1"/>
-        </w:numPr>
-        <w:bidi/>
-        <w:rPr>
-          <w:lang w:val="en-US"/>
-        </w:rPr>
-      </w:pPr>
-      <w:r>
-        <w:rPr>
-          <w:lang w:val="en-US"/>
-        </w:rPr>
-        <w:t>Video</w:t>
-      </w:r>
-    </w:p>
-    <w:p>
-      <w:pPr>
-        <w:pStyle w:val="a9"/>
-        <w:numPr>
-          <w:ilvl w:val="1"/>
-          <w:numId w:val="1"/>
-        </w:numPr>
-        <w:bidi/>
-        <w:rPr>
-          <w:lang w:val="en-US"/>
-        </w:rPr>
-      </w:pPr>
-      <w:r>
-        <w:rPr>
-          <w:lang w:val="en-US"/>
-        </w:rPr>
-        <w:t>Canvas</w:t>
-      </w:r>
-    </w:p>
-    <w:p>
-      <w:pPr>
-        <w:pStyle w:val="a9"/>
-        <w:numPr>
-          <w:ilvl w:val="1"/>
-          <w:numId w:val="1"/>
-        </w:numPr>
-        <w:bidi/>
-        <w:rPr>
-          <w:lang w:val="en-US"/>
-        </w:rPr>
-      </w:pPr>
-      <w:r>
-        <w:rPr>
-          <w:lang w:val="en-US"/>
-        </w:rPr>
-        <w:t>Aside, Footer, Header, Nav, Section</w:t>
-      </w:r>
-    </w:p>
-    <w:p>
-      <w:pPr>
-        <w:pStyle w:val="a9"/>
-        <w:numPr>
-          <w:ilvl w:val="0"/>
-          <w:numId w:val="1"/>
-        </w:numPr>
-        <w:bidi/>
-        <w:rPr>
-          <w:lang w:val="en-US"/>
-        </w:rPr>
-      </w:pPr>
-      <w:r>
-        <w:rPr>
-          <w:rFonts w:hint="cs"/>
-          <w:rtl/>
-          <w:lang w:val="en-US"/>
-        </w:rPr>
-        <w:t>תמיכה ב-</w:t>
-      </w:r>
-      <w:r>
-        <w:rPr>
-          <w:lang w:val="en-US"/>
-        </w:rPr>
-        <w:t>CSS3</w:t>
-      </w:r>
-      <w:r>
-        <w:rPr>
-          <w:rFonts w:hint="cs"/>
-          <w:rtl/>
-          <w:lang w:val="en-US"/>
-        </w:rPr>
-        <w:t xml:space="preserve"> תוך כדי שימוש בכולות הבאות:</w:t>
-      </w:r>
-    </w:p>
-    <w:p>
-      <w:pPr>
-        <w:pStyle w:val="a9"/>
-        <w:numPr>
-          <w:ilvl w:val="1"/>
-          <w:numId w:val="1"/>
-        </w:numPr>
-        <w:bidi/>
-        <w:rPr>
-          <w:lang w:val="en-US"/>
-        </w:rPr>
-      </w:pPr>
-      <w:r>
-        <w:rPr>
-          <w:lang w:val="en-US"/>
-        </w:rPr>
-        <w:t>Text-Shadow</w:t>
-      </w:r>
-    </w:p>
-    <w:p>
-      <w:pPr>
-        <w:pStyle w:val="a9"/>
-        <w:numPr>
-          <w:ilvl w:val="1"/>
-          <w:numId w:val="1"/>
-        </w:numPr>
-        <w:bidi/>
-        <w:rPr>
-          <w:lang w:val="en-US"/>
-        </w:rPr>
-      </w:pPr>
-      <w:r>
-        <w:rPr>
-          <w:lang w:val="en-US"/>
-        </w:rPr>
-        <w:t>Transition</w:t>
-      </w:r>
-    </w:p>
-    <w:p>
-      <w:pPr>
-        <w:pStyle w:val="a9"/>
-        <w:numPr>
-          <w:ilvl w:val="1"/>
-          <w:numId w:val="1"/>
-        </w:numPr>
-        <w:bidi/>
-        <w:rPr>
-          <w:lang w:val="en-US"/>
-        </w:rPr>
-      </w:pPr>
-      <w:r>
-        <w:rPr>
-          <w:lang w:val="en-US"/>
-        </w:rPr>
-        <w:t>Multiple columns</w:t>
-      </w:r>
-    </w:p>
-    <w:p>
-      <w:pPr>
-        <w:pStyle w:val="a9"/>
-        <w:numPr>
-          <w:ilvl w:val="1"/>
-          <w:numId w:val="1"/>
-        </w:numPr>
-        <w:bidi/>
-        <w:rPr>
-          <w:lang w:val="en-US"/>
-        </w:rPr>
-      </w:pPr>
-      <w:r>
-        <w:rPr>
-          <w:lang w:val="en-US"/>
-        </w:rPr>
-        <w:t>Font Face</w:t>
-      </w:r>
-    </w:p>
-    <w:p>
-      <w:pPr>
-        <w:pStyle w:val="a9"/>
-        <w:numPr>
-          <w:ilvl w:val="1"/>
-          <w:numId w:val="1"/>
-        </w:numPr>
-        <w:bidi/>
-        <w:rPr>
-          <w:lang w:val="en-US"/>
-        </w:rPr>
-      </w:pPr>
-      <w:r>
-        <w:rPr>
-          <w:lang w:val="en-US"/>
-        </w:rPr>
-        <w:t>Border Radius</w:t>
-      </w:r>
-    </w:p>
-    <w:p>
-      <w:pPr>
-        <w:pStyle w:val="a9"/>
-        <w:numPr>
-          <w:ilvl w:val="0"/>
-          <w:numId w:val="1"/>
-        </w:numPr>
-        <w:bidi/>
-        <w:rPr>
-          <w:highlight w:val="green"/>
-          <w:lang w:val="en-US"/>
-        </w:rPr>
-      </w:pPr>
-      <w:r>
-        <w:rPr>
-          <w:rFonts w:hint="cs"/>
-          <w:highlight w:val="green"/>
-          <w:rtl/>
-          <w:lang w:val="en-US"/>
-        </w:rPr>
-        <w:t xml:space="preserve">המערכת תציג נתונים סטטיסטיים בלפחות שני גרפים באמצעות הספרייה </w:t>
-      </w:r>
-      <w:r>
-        <w:rPr>
-          <w:highlight w:val="green"/>
-          <w:lang w:val="en-US"/>
-        </w:rPr>
-        <w:t>D3.JS</w:t>
-      </w:r>
-      <w:r>
-        <w:rPr>
-          <w:rFonts w:hint="cs"/>
-          <w:highlight w:val="green"/>
-          <w:rtl/>
-          <w:lang w:val="en-US"/>
-        </w:rPr>
-        <w:t>. על הנתונים להציג מידע דינמי מה-</w:t>
-      </w:r>
-      <w:r>
-        <w:rPr>
-          <w:highlight w:val="green"/>
-          <w:lang w:val="en-US"/>
-        </w:rPr>
-        <w:t>DB</w:t>
-      </w:r>
-      <w:r>
-        <w:rPr>
-          <w:rFonts w:hint="cs"/>
-          <w:highlight w:val="green"/>
-          <w:rtl/>
-          <w:lang w:val="en-US"/>
-        </w:rPr>
-        <w:t xml:space="preserve"> ולהתעדכן בהתאם</w:t>
-      </w:r>
-    </w:p>
-    <w:p>
-      <w:pPr>
-        <w:pStyle w:val="a9"/>
-        <w:numPr>
-          <w:ilvl w:val="0"/>
-          <w:numId w:val="1"/>
-        </w:numPr>
-        <w:bidi/>
-        <w:rPr>
-          <w:lang w:val="en-US"/>
-        </w:rPr>
-      </w:pPr>
-      <w:r>
-        <w:rPr>
-          <w:rFonts w:hint="cs"/>
-          <w:rtl/>
-          <w:lang w:val="en-US"/>
-        </w:rPr>
-        <w:t>שימוש ב-</w:t>
-      </w:r>
-      <w:r>
-        <w:rPr>
-          <w:lang w:val="en-US"/>
-        </w:rPr>
-        <w:t>Web service</w:t>
-      </w:r>
-      <w:r>
-        <w:rPr>
-          <w:rFonts w:hint="cs"/>
-          <w:rtl/>
-          <w:lang w:val="en-US"/>
-        </w:rPr>
-        <w:t xml:space="preserve"> אחד לפחות.</w:t>
-      </w:r>
-    </w:p>
-    <w:p>
-      <w:pPr>
-        <w:pStyle w:val="a9"/>
-        <w:numPr>
-          <w:ilvl w:val="0"/>
-          <w:numId w:val="1"/>
-        </w:numPr>
-        <w:bidi/>
-        <w:rPr>
-          <w:highlight w:val="green"/>
-          <w:lang w:val="en-US"/>
-        </w:rPr>
-      </w:pPr>
-      <w:r>
-        <w:rPr>
-          <w:rFonts w:hint="cs"/>
-          <w:highlight w:val="green"/>
-          <w:rtl/>
-          <w:lang w:val="en-US"/>
+      </w:pPr>
+      <w:r>
+        <w:rPr>
+          <w:rFonts w:hint="cs"/>
+          <w:highlight w:val="green"/>
+          <w:rtl/>
         </w:rPr>
         <w:t xml:space="preserve">הצגת מפה בסיסית מבוססת </w:t>
       </w:r>
       <w:r>
         <w:rPr>
           <w:highlight w:val="green"/>
-          <w:lang w:val="en-US"/>
         </w:rPr>
         <w:t>Bing/Google</w:t>
       </w:r>
@@ -819,44 +356,8 @@
           <w:rFonts w:hint="cs"/>
           <w:highlight w:val="green"/>
           <w:rtl/>
-          <w:lang w:val="en-US"/>
         </w:rPr>
         <w:t xml:space="preserve"> ובה מסומנות כתובות שנקראו מבסיסי הנתונים.</w:t>
-      </w:r>
-    </w:p>
-    <w:p>
-      <w:pPr>
-        <w:pStyle w:val="a9"/>
-        <w:numPr>
-          <w:ilvl w:val="0"/>
-          <w:numId w:val="1"/>
-        </w:numPr>
-        <w:bidi/>
-        <w:rPr>
-          <w:lang w:val="en-US"/>
-        </w:rPr>
-      </w:pPr>
-      <w:r>
-        <w:rPr>
-          <w:rFonts w:hint="cs"/>
-          <w:rtl/>
-          <w:lang w:val="en-US"/>
-        </w:rPr>
-        <w:t>התממשקות ל-</w:t>
-      </w:r>
-      <w:r>
-        <w:rPr>
-          <w:lang w:val="en-US"/>
-        </w:rPr>
-        <w:t>API</w:t>
-      </w:r>
-      <w:r>
-        <w:rPr>
-          <w:rFonts w:hint="cs"/>
-          <w:rtl/>
-          <w:lang w:val="en-US"/>
-        </w:rPr>
-        <w:t xml:space="preserve"> של טוויטר או פייסבוק ותקבל\תשדר נתונים בהתאם.</w:t>
       </w:r>
     </w:p>
     <w:sectPr>
@@ -975,7 +476,7 @@
         <w:kern w:val="2"/>
         <w:sz w:val="24"/>
         <w:szCs w:val="24"/>
-        <w:lang w:eastAsia="en-US" w:bidi="he-IL"/>
+        <w:lang w:val="en-US" w:eastAsia="en-US" w:bidi="he-IL"/>
         <w14:ligatures w14:val="standardContextual"/>
       </w:rPr>
     </w:rPrDefault>

</xml_diff>